<commit_message>
:sparkles:| addding legals.php and work10
</commit_message>
<xml_diff>
--- a/Data/Annexe 9-1-B n1.docx
+++ b/Data/Annexe 9-1-B n1.docx
@@ -333,6 +333,13 @@
               </w:rPr>
               <w:t>:</w:t>
             </w:r>
+            <w:r>
+              <w:rPr>
+                <w:b/>
+                <w:sz w:val="20"/>
+              </w:rPr>
+              <w:t xml:space="preserve"> 1</w:t>
+            </w:r>
           </w:p>
         </w:tc>
       </w:tr>
@@ -668,7 +675,7 @@
       </w:tr>
       <w:tr>
         <w:trPr>
-          <w:trHeight w:val="510"/>
+          <w:trHeight w:val="306"/>
         </w:trPr>
         <w:tc>
           <w:tcPr>
@@ -693,7 +700,7 @@
               <mc:AlternateContent>
                 <mc:Choice Requires="wps">
                   <w:drawing>
-                    <wp:anchor distT="0" distB="0" distL="114300" distR="114300" simplePos="0" relativeHeight="251654144" behindDoc="0" locked="0" layoutInCell="1" allowOverlap="1" wp14:anchorId="2F0DA933" wp14:editId="03C1B42A">
+                    <wp:anchor distT="0" distB="0" distL="114300" distR="114300" simplePos="0" relativeHeight="251645440" behindDoc="0" locked="0" layoutInCell="1" allowOverlap="1" wp14:anchorId="2F0DA933" wp14:editId="03C1B42A">
                       <wp:simplePos x="0" y="0"/>
                       <wp:positionH relativeFrom="column">
                         <wp:posOffset>1503680</wp:posOffset>
@@ -749,7 +756,7 @@
                 </mc:Choice>
                 <mc:Fallback>
                   <w:pict>
-                    <v:rect w14:anchorId="64BAEC38" id="Rectangle 2" o:spid="_x0000_s1026" style="position:absolute;margin-left:118.4pt;margin-top:-17.15pt;width:7.8pt;height:7.8pt;z-index:251654144;visibility:visible;mso-wrap-style:square;mso-wrap-distance-left:9pt;mso-wrap-distance-top:0;mso-wrap-distance-right:9pt;mso-wrap-distance-bottom:0;mso-position-horizontal:absolute;mso-position-horizontal-relative:text;mso-position-vertical:absolute;mso-position-vertical-relative:text;v-text-anchor:middle" o:gfxdata="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" fillcolor="black [3200]" strokecolor="black [480]" strokeweight="2pt"/>
+                    <v:rect w14:anchorId="01CE4550" id="Rectangle 2" o:spid="_x0000_s1026" style="position:absolute;margin-left:118.4pt;margin-top:-17.15pt;width:7.8pt;height:7.8pt;z-index:251645440;visibility:visible;mso-wrap-style:square;mso-wrap-distance-left:9pt;mso-wrap-distance-top:0;mso-wrap-distance-right:9pt;mso-wrap-distance-bottom:0;mso-position-horizontal:absolute;mso-position-horizontal-relative:text;mso-position-vertical:absolute;mso-position-vertical-relative:text;v-text-anchor:middle" o:gfxdata="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" fillcolor="black [3200]" strokecolor="black [480]" strokeweight="2pt"/>
                   </w:pict>
                 </mc:Fallback>
               </mc:AlternateContent>
@@ -841,7 +848,7 @@
       </w:tr>
       <w:tr>
         <w:trPr>
-          <w:trHeight w:val="510"/>
+          <w:trHeight w:val="692"/>
         </w:trPr>
         <w:tc>
           <w:tcPr>
@@ -929,21 +936,14 @@
                 <w:b/>
                 <w:sz w:val="20"/>
               </w:rPr>
-              <w:t xml:space="preserve"> : </w:t>
-            </w:r>
-            <w:r>
-              <w:rPr>
-                <w:b/>
-                <w:sz w:val="20"/>
-              </w:rPr>
-              <w:t>Logiciel Web de gestion de rendez-vous</w:t>
+              <w:t> : Logiciel Web de gestion de rendez-vous</w:t>
             </w:r>
           </w:p>
         </w:tc>
       </w:tr>
       <w:tr>
         <w:trPr>
-          <w:trHeight w:val="767"/>
+          <w:trHeight w:val="845"/>
         </w:trPr>
         <w:tc>
           <w:tcPr>
@@ -1072,93 +1072,89 @@
             <w:r>
               <w:rPr>
                 <w:b/>
-                <w:sz w:val="20"/>
-              </w:rPr>
-              <w:t>Modalité</w:t>
-            </w:r>
-            <w:r>
-              <w:rPr>
-                <w:b/>
-                <w:spacing w:val="-4"/>
-                <w:sz w:val="20"/>
-              </w:rPr>
-              <w:t xml:space="preserve"> </w:t>
-            </w:r>
-            <w:r>
-              <w:rPr>
-                <w:b/>
-                <w:sz w:val="20"/>
-              </w:rPr>
-              <w:t>:</w:t>
-            </w:r>
-            <w:r>
-              <w:rPr>
-                <w:b/>
-                <w:sz w:val="20"/>
-              </w:rPr>
-              <w:tab/>
-              <w:t>Seul(e)</w:t>
-            </w:r>
-            <w:r>
-              <w:rPr>
-                <w:b/>
-                <w:sz w:val="20"/>
-              </w:rPr>
-              <w:tab/>
-              <w:t>En</w:t>
-            </w:r>
-            <w:r>
-              <w:rPr>
-                <w:b/>
-                <w:spacing w:val="-1"/>
-                <w:sz w:val="20"/>
-              </w:rPr>
-              <w:t xml:space="preserve"> </w:t>
-            </w:r>
-            <w:r>
-              <w:rPr>
-                <w:b/>
-                <w:sz w:val="20"/>
-              </w:rPr>
-              <w:t>équipe</w:t>
-            </w:r>
-          </w:p>
-        </w:tc>
-      </w:tr>
-      <w:tr>
-        <w:trPr>
-          <w:trHeight w:val="1177"/>
-        </w:trPr>
-        <w:tc>
-          <w:tcPr>
-            <w:tcW w:w="9923" w:type="dxa"/>
-            <w:gridSpan w:val="3"/>
-          </w:tcPr>
-          <w:p>
-            <w:pPr>
-              <w:pStyle w:val="TableParagraph"/>
-              <w:spacing w:line="229" w:lineRule="exact"/>
-              <w:rPr>
-                <w:b/>
-                <w:sz w:val="20"/>
-              </w:rPr>
-            </w:pPr>
-            <w:r>
-              <w:rPr>
-                <w:b/>
                 <w:noProof/>
                 <w:sz w:val="20"/>
               </w:rPr>
               <mc:AlternateContent>
                 <mc:Choice Requires="wps">
                   <w:drawing>
-                    <wp:anchor distT="0" distB="0" distL="114300" distR="114300" simplePos="0" relativeHeight="251657216" behindDoc="0" locked="0" layoutInCell="1" allowOverlap="1" wp14:anchorId="0313FF9A" wp14:editId="602CD2E9">
+                    <wp:anchor distT="0" distB="0" distL="114300" distR="114300" simplePos="0" relativeHeight="251652608" behindDoc="0" locked="0" layoutInCell="1" allowOverlap="1" wp14:anchorId="07C8C673" wp14:editId="69455321">
                       <wp:simplePos x="0" y="0"/>
                       <wp:positionH relativeFrom="column">
-                        <wp:posOffset>932180</wp:posOffset>
+                        <wp:posOffset>749300</wp:posOffset>
                       </wp:positionH>
                       <wp:positionV relativeFrom="paragraph">
-                        <wp:posOffset>-227965</wp:posOffset>
+                        <wp:posOffset>481330</wp:posOffset>
+                      </wp:positionV>
+                      <wp:extent cx="99060" cy="99060"/>
+                      <wp:effectExtent l="0" t="0" r="15240" b="15240"/>
+                      <wp:wrapNone/>
+                      <wp:docPr id="1357448437" name="Rectangle 2"/>
+                      <wp:cNvGraphicFramePr/>
+                      <a:graphic xmlns:a="http://schemas.openxmlformats.org/drawingml/2006/main">
+                        <a:graphicData uri="http://schemas.microsoft.com/office/word/2010/wordprocessingShape">
+                          <wps:wsp>
+                            <wps:cNvSpPr/>
+                            <wps:spPr>
+                              <a:xfrm>
+                                <a:off x="0" y="0"/>
+                                <a:ext cx="99060" cy="99060"/>
+                              </a:xfrm>
+                              <a:prstGeom prst="rect">
+                                <a:avLst/>
+                              </a:prstGeom>
+                            </wps:spPr>
+                            <wps:style>
+                              <a:lnRef idx="2">
+                                <a:schemeClr val="dk1">
+                                  <a:shade val="15000"/>
+                                </a:schemeClr>
+                              </a:lnRef>
+                              <a:fillRef idx="1">
+                                <a:schemeClr val="dk1"/>
+                              </a:fillRef>
+                              <a:effectRef idx="0">
+                                <a:schemeClr val="dk1"/>
+                              </a:effectRef>
+                              <a:fontRef idx="minor">
+                                <a:schemeClr val="lt1"/>
+                              </a:fontRef>
+                            </wps:style>
+                            <wps:bodyPr rot="0" spcFirstLastPara="0" vertOverflow="overflow" horzOverflow="overflow" vert="horz" wrap="square" lIns="91440" tIns="45720" rIns="91440" bIns="45720" numCol="1" spcCol="0" rtlCol="0" fromWordArt="0" anchor="ctr" anchorCtr="0" forceAA="0" compatLnSpc="1">
+                              <a:prstTxWarp prst="textNoShape">
+                                <a:avLst/>
+                              </a:prstTxWarp>
+                              <a:noAutofit/>
+                            </wps:bodyPr>
+                          </wps:wsp>
+                        </a:graphicData>
+                      </a:graphic>
+                    </wp:anchor>
+                  </w:drawing>
+                </mc:Choice>
+                <mc:Fallback>
+                  <w:pict>
+                    <v:rect w14:anchorId="38FA07F9" id="Rectangle 2" o:spid="_x0000_s1026" style="position:absolute;margin-left:59pt;margin-top:37.9pt;width:7.8pt;height:7.8pt;z-index:251652608;visibility:visible;mso-wrap-style:square;mso-wrap-distance-left:9pt;mso-wrap-distance-top:0;mso-wrap-distance-right:9pt;mso-wrap-distance-bottom:0;mso-position-horizontal:absolute;mso-position-horizontal-relative:text;mso-position-vertical:absolute;mso-position-vertical-relative:text;v-text-anchor:middle" o:gfxdata="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" fillcolor="black [3200]" strokecolor="black [480]" strokeweight="2pt"/>
+                  </w:pict>
+                </mc:Fallback>
+              </mc:AlternateContent>
+            </w:r>
+            <w:r>
+              <w:rPr>
+                <w:b/>
+                <w:noProof/>
+                <w:sz w:val="20"/>
+              </w:rPr>
+              <mc:AlternateContent>
+                <mc:Choice Requires="wps">
+                  <w:drawing>
+                    <wp:anchor distT="0" distB="0" distL="114300" distR="114300" simplePos="0" relativeHeight="251649536" behindDoc="0" locked="0" layoutInCell="1" allowOverlap="1" wp14:anchorId="0313FF9A" wp14:editId="5E89571B">
+                      <wp:simplePos x="0" y="0"/>
+                      <wp:positionH relativeFrom="column">
+                        <wp:posOffset>924560</wp:posOffset>
+                      </wp:positionH>
+                      <wp:positionV relativeFrom="paragraph">
+                        <wp:posOffset>46990</wp:posOffset>
                       </wp:positionV>
                       <wp:extent cx="99060" cy="99060"/>
                       <wp:effectExtent l="0" t="0" r="15240" b="15240"/>
@@ -1208,11 +1204,88 @@
                 </mc:Choice>
                 <mc:Fallback>
                   <w:pict>
-                    <v:rect w14:anchorId="31B2987C" id="Rectangle 2" o:spid="_x0000_s1026" style="position:absolute;margin-left:73.4pt;margin-top:-17.95pt;width:7.8pt;height:7.8pt;z-index:251657216;visibility:visible;mso-wrap-style:square;mso-wrap-distance-left:9pt;mso-wrap-distance-top:0;mso-wrap-distance-right:9pt;mso-wrap-distance-bottom:0;mso-position-horizontal:absolute;mso-position-horizontal-relative:text;mso-position-vertical:absolute;mso-position-vertical-relative:text;v-text-anchor:middle" o:gfxdata="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" fillcolor="black [3200]" strokecolor="black [480]" strokeweight="2pt"/>
+                    <v:rect w14:anchorId="11C6C8A8" id="Rectangle 2" o:spid="_x0000_s1026" style="position:absolute;margin-left:72.8pt;margin-top:3.7pt;width:7.8pt;height:7.8pt;z-index:251649536;visibility:visible;mso-wrap-style:square;mso-wrap-distance-left:9pt;mso-wrap-distance-top:0;mso-wrap-distance-right:9pt;mso-wrap-distance-bottom:0;mso-position-horizontal:absolute;mso-position-horizontal-relative:text;mso-position-vertical:absolute;mso-position-vertical-relative:text;v-text-anchor:middle" o:gfxdata="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" fillcolor="black [3200]" strokecolor="black [480]" strokeweight="2pt"/>
                   </w:pict>
                 </mc:Fallback>
               </mc:AlternateContent>
             </w:r>
+            <w:r>
+              <w:rPr>
+                <w:b/>
+                <w:sz w:val="20"/>
+              </w:rPr>
+              <w:t>Modalité</w:t>
+            </w:r>
+            <w:r>
+              <w:rPr>
+                <w:b/>
+                <w:spacing w:val="-4"/>
+                <w:sz w:val="20"/>
+              </w:rPr>
+              <w:t xml:space="preserve"> </w:t>
+            </w:r>
+            <w:r>
+              <w:rPr>
+                <w:b/>
+                <w:sz w:val="20"/>
+              </w:rPr>
+              <w:t>:</w:t>
+            </w:r>
+            <w:r>
+              <w:rPr>
+                <w:b/>
+                <w:sz w:val="20"/>
+              </w:rPr>
+              <w:tab/>
+              <w:t>Seul(e)</w:t>
+            </w:r>
+            <w:r>
+              <w:rPr>
+                <w:b/>
+                <w:sz w:val="20"/>
+              </w:rPr>
+              <w:tab/>
+              <w:t>En</w:t>
+            </w:r>
+            <w:r>
+              <w:rPr>
+                <w:b/>
+                <w:spacing w:val="-1"/>
+                <w:sz w:val="20"/>
+              </w:rPr>
+              <w:t xml:space="preserve"> </w:t>
+            </w:r>
+            <w:r>
+              <w:rPr>
+                <w:b/>
+                <w:sz w:val="20"/>
+              </w:rPr>
+              <w:t>équipe</w:t>
+            </w:r>
+          </w:p>
+        </w:tc>
+      </w:tr>
+      <w:tr>
+        <w:trPr>
+          <w:trHeight w:val="1177"/>
+        </w:trPr>
+        <w:tc>
+          <w:tcPr>
+            <w:tcW w:w="9923" w:type="dxa"/>
+            <w:gridSpan w:val="3"/>
+          </w:tcPr>
+          <w:p>
+            <w:pPr>
+              <w:pStyle w:val="TableParagraph"/>
+              <w:tabs>
+                <w:tab w:val="left" w:pos="3672"/>
+              </w:tabs>
+              <w:spacing w:line="229" w:lineRule="exact"/>
+              <w:rPr>
+                <w:b/>
+                <w:sz w:val="20"/>
+              </w:rPr>
+            </w:pPr>
             <w:r>
               <w:rPr>
                 <w:b/>
@@ -1248,76 +1321,6 @@
             </w:pPr>
             <w:r>
               <w:rPr>
-                <w:b/>
-                <w:noProof/>
-                <w:sz w:val="20"/>
-              </w:rPr>
-              <mc:AlternateContent>
-                <mc:Choice Requires="wps">
-                  <w:drawing>
-                    <wp:anchor distT="0" distB="0" distL="114300" distR="114300" simplePos="0" relativeHeight="251664384" behindDoc="0" locked="0" layoutInCell="1" allowOverlap="1" wp14:anchorId="07C8C673" wp14:editId="660A7103">
-                      <wp:simplePos x="0" y="0"/>
-                      <wp:positionH relativeFrom="column">
-                        <wp:posOffset>734060</wp:posOffset>
-                      </wp:positionH>
-                      <wp:positionV relativeFrom="paragraph">
-                        <wp:posOffset>45720</wp:posOffset>
-                      </wp:positionV>
-                      <wp:extent cx="99060" cy="99060"/>
-                      <wp:effectExtent l="0" t="0" r="15240" b="15240"/>
-                      <wp:wrapNone/>
-                      <wp:docPr id="1357448437" name="Rectangle 2"/>
-                      <wp:cNvGraphicFramePr/>
-                      <a:graphic xmlns:a="http://schemas.openxmlformats.org/drawingml/2006/main">
-                        <a:graphicData uri="http://schemas.microsoft.com/office/word/2010/wordprocessingShape">
-                          <wps:wsp>
-                            <wps:cNvSpPr/>
-                            <wps:spPr>
-                              <a:xfrm>
-                                <a:off x="0" y="0"/>
-                                <a:ext cx="99060" cy="99060"/>
-                              </a:xfrm>
-                              <a:prstGeom prst="rect">
-                                <a:avLst/>
-                              </a:prstGeom>
-                            </wps:spPr>
-                            <wps:style>
-                              <a:lnRef idx="2">
-                                <a:schemeClr val="dk1">
-                                  <a:shade val="15000"/>
-                                </a:schemeClr>
-                              </a:lnRef>
-                              <a:fillRef idx="1">
-                                <a:schemeClr val="dk1"/>
-                              </a:fillRef>
-                              <a:effectRef idx="0">
-                                <a:schemeClr val="dk1"/>
-                              </a:effectRef>
-                              <a:fontRef idx="minor">
-                                <a:schemeClr val="lt1"/>
-                              </a:fontRef>
-                            </wps:style>
-                            <wps:bodyPr rot="0" spcFirstLastPara="0" vertOverflow="overflow" horzOverflow="overflow" vert="horz" wrap="square" lIns="91440" tIns="45720" rIns="91440" bIns="45720" numCol="1" spcCol="0" rtlCol="0" fromWordArt="0" anchor="ctr" anchorCtr="0" forceAA="0" compatLnSpc="1">
-                              <a:prstTxWarp prst="textNoShape">
-                                <a:avLst/>
-                              </a:prstTxWarp>
-                              <a:noAutofit/>
-                            </wps:bodyPr>
-                          </wps:wsp>
-                        </a:graphicData>
-                      </a:graphic>
-                    </wp:anchor>
-                  </w:drawing>
-                </mc:Choice>
-                <mc:Fallback>
-                  <w:pict>
-                    <v:rect w14:anchorId="743308B5" id="Rectangle 2" o:spid="_x0000_s1026" style="position:absolute;margin-left:57.8pt;margin-top:3.6pt;width:7.8pt;height:7.8pt;z-index:251664384;visibility:visible;mso-wrap-style:square;mso-wrap-distance-left:9pt;mso-wrap-distance-top:0;mso-wrap-distance-right:9pt;mso-wrap-distance-bottom:0;mso-position-horizontal:absolute;mso-position-horizontal-relative:text;mso-position-vertical:absolute;mso-position-vertical-relative:text;v-text-anchor:middle" o:gfxdata="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" fillcolor="black [3200]" strokecolor="black [480]" strokeweight="2pt"/>
-                  </w:pict>
-                </mc:Fallback>
-              </mc:AlternateContent>
-            </w:r>
-            <w:r>
-              <w:rPr>
                 <w:rFonts w:ascii="Arial MT" w:hAnsi="Arial MT"/>
                 <w:sz w:val="20"/>
               </w:rPr>
@@ -1556,7 +1559,7 @@
       </w:tr>
       <w:tr>
         <w:trPr>
-          <w:trHeight w:val="1643"/>
+          <w:trHeight w:val="1114"/>
         </w:trPr>
         <w:tc>
           <w:tcPr>
@@ -1581,13 +1584,13 @@
               <mc:AlternateContent>
                 <mc:Choice Requires="wps">
                   <w:drawing>
-                    <wp:anchor distT="0" distB="0" distL="114300" distR="114300" simplePos="0" relativeHeight="251667456" behindDoc="0" locked="0" layoutInCell="1" allowOverlap="1" wp14:anchorId="0B8AEA06" wp14:editId="29BF3496">
+                    <wp:anchor distT="0" distB="0" distL="114300" distR="114300" simplePos="0" relativeHeight="251659776" behindDoc="0" locked="0" layoutInCell="1" allowOverlap="1" wp14:anchorId="0B8AEA06" wp14:editId="2B9D8D50">
                       <wp:simplePos x="0" y="0"/>
                       <wp:positionH relativeFrom="column">
                         <wp:posOffset>749300</wp:posOffset>
                       </wp:positionH>
                       <wp:positionV relativeFrom="paragraph">
-                        <wp:posOffset>-379730</wp:posOffset>
+                        <wp:posOffset>-433070</wp:posOffset>
                       </wp:positionV>
                       <wp:extent cx="99060" cy="99060"/>
                       <wp:effectExtent l="0" t="0" r="15240" b="15240"/>
@@ -1637,7 +1640,77 @@
                 </mc:Choice>
                 <mc:Fallback>
                   <w:pict>
-                    <v:rect w14:anchorId="7479D1D6" id="Rectangle 2" o:spid="_x0000_s1026" style="position:absolute;margin-left:59pt;margin-top:-29.9pt;width:7.8pt;height:7.8pt;z-index:251667456;visibility:visible;mso-wrap-style:square;mso-wrap-distance-left:9pt;mso-wrap-distance-top:0;mso-wrap-distance-right:9pt;mso-wrap-distance-bottom:0;mso-position-horizontal:absolute;mso-position-horizontal-relative:text;mso-position-vertical:absolute;mso-position-vertical-relative:text;v-text-anchor:middle" o:gfxdata="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" fillcolor="black [3200]" strokecolor="black [480]" strokeweight="2pt"/>
+                    <v:rect w14:anchorId="75E0B8B4" id="Rectangle 2" o:spid="_x0000_s1026" style="position:absolute;margin-left:59pt;margin-top:-34.1pt;width:7.8pt;height:7.8pt;z-index:251659776;visibility:visible;mso-wrap-style:square;mso-wrap-distance-left:9pt;mso-wrap-distance-top:0;mso-wrap-distance-right:9pt;mso-wrap-distance-bottom:0;mso-position-horizontal:absolute;mso-position-horizontal-relative:text;mso-position-vertical:absolute;mso-position-vertical-relative:text;v-text-anchor:middle" o:gfxdata="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" fillcolor="black [3200]" strokecolor="black [480]" strokeweight="2pt"/>
+                  </w:pict>
+                </mc:Fallback>
+              </mc:AlternateContent>
+            </w:r>
+            <w:r>
+              <w:rPr>
+                <w:b/>
+                <w:noProof/>
+                <w:sz w:val="20"/>
+              </w:rPr>
+              <mc:AlternateContent>
+                <mc:Choice Requires="wps">
+                  <w:drawing>
+                    <wp:anchor distT="0" distB="0" distL="114300" distR="114300" simplePos="0" relativeHeight="251670016" behindDoc="0" locked="0" layoutInCell="1" allowOverlap="1" wp14:anchorId="3F94ACE8" wp14:editId="22B2C3C9">
+                      <wp:simplePos x="0" y="0"/>
+                      <wp:positionH relativeFrom="column">
+                        <wp:posOffset>749300</wp:posOffset>
+                      </wp:positionH>
+                      <wp:positionV relativeFrom="paragraph">
+                        <wp:posOffset>-273050</wp:posOffset>
+                      </wp:positionV>
+                      <wp:extent cx="99060" cy="99060"/>
+                      <wp:effectExtent l="0" t="0" r="15240" b="15240"/>
+                      <wp:wrapNone/>
+                      <wp:docPr id="2132575363" name="Rectangle 2"/>
+                      <wp:cNvGraphicFramePr/>
+                      <a:graphic xmlns:a="http://schemas.openxmlformats.org/drawingml/2006/main">
+                        <a:graphicData uri="http://schemas.microsoft.com/office/word/2010/wordprocessingShape">
+                          <wps:wsp>
+                            <wps:cNvSpPr/>
+                            <wps:spPr>
+                              <a:xfrm>
+                                <a:off x="0" y="0"/>
+                                <a:ext cx="99060" cy="99060"/>
+                              </a:xfrm>
+                              <a:prstGeom prst="rect">
+                                <a:avLst/>
+                              </a:prstGeom>
+                            </wps:spPr>
+                            <wps:style>
+                              <a:lnRef idx="2">
+                                <a:schemeClr val="dk1">
+                                  <a:shade val="15000"/>
+                                </a:schemeClr>
+                              </a:lnRef>
+                              <a:fillRef idx="1">
+                                <a:schemeClr val="dk1"/>
+                              </a:fillRef>
+                              <a:effectRef idx="0">
+                                <a:schemeClr val="dk1"/>
+                              </a:effectRef>
+                              <a:fontRef idx="minor">
+                                <a:schemeClr val="lt1"/>
+                              </a:fontRef>
+                            </wps:style>
+                            <wps:bodyPr rot="0" spcFirstLastPara="0" vertOverflow="overflow" horzOverflow="overflow" vert="horz" wrap="square" lIns="91440" tIns="45720" rIns="91440" bIns="45720" numCol="1" spcCol="0" rtlCol="0" fromWordArt="0" anchor="ctr" anchorCtr="0" forceAA="0" compatLnSpc="1">
+                              <a:prstTxWarp prst="textNoShape">
+                                <a:avLst/>
+                              </a:prstTxWarp>
+                              <a:noAutofit/>
+                            </wps:bodyPr>
+                          </wps:wsp>
+                        </a:graphicData>
+                      </a:graphic>
+                    </wp:anchor>
+                  </w:drawing>
+                </mc:Choice>
+                <mc:Fallback>
+                  <w:pict>
+                    <v:rect w14:anchorId="37CAD090" id="Rectangle 2" o:spid="_x0000_s1026" style="position:absolute;margin-left:59pt;margin-top:-21.5pt;width:7.8pt;height:7.8pt;z-index:251670016;visibility:visible;mso-wrap-style:square;mso-wrap-distance-left:9pt;mso-wrap-distance-top:0;mso-wrap-distance-right:9pt;mso-wrap-distance-bottom:0;mso-position-horizontal:absolute;mso-position-horizontal-relative:text;mso-position-vertical:absolute;mso-position-vertical-relative:text;v-text-anchor:middle" o:gfxdata="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" fillcolor="black [3200]" strokecolor="black [480]" strokeweight="2pt"/>
                   </w:pict>
                 </mc:Fallback>
               </mc:AlternateContent>
@@ -1754,7 +1827,7 @@
               <w:spacing w:line="229" w:lineRule="exact"/>
               <w:ind w:left="0"/>
               <w:rPr>
-                <w:b/>
+                <w:rFonts w:ascii="Arial MT" w:hAnsi="Arial MT"/>
                 <w:sz w:val="20"/>
               </w:rPr>
             </w:pPr>
@@ -1763,14 +1836,91 @@
                 <w:rFonts w:ascii="Arial MT" w:hAnsi="Arial MT"/>
                 <w:sz w:val="20"/>
               </w:rPr>
-              <w:t>Accès à</w:t>
+              <w:t xml:space="preserve">Le projet </w:t>
+            </w:r>
+            <w:r>
+              <w:rPr>
+                <w:rFonts w:ascii="Arial MT" w:hAnsi="Arial MT"/>
+                <w:sz w:val="20"/>
+              </w:rPr>
+              <w:t>a</w:t>
+            </w:r>
+            <w:r>
+              <w:rPr>
+                <w:rFonts w:ascii="Arial MT" w:hAnsi="Arial MT"/>
+                <w:sz w:val="20"/>
+              </w:rPr>
+              <w:t xml:space="preserve"> pour but de faire un logiciel web interne à une entreprise fictive, il devait être capable de gérer les clients, les animaux et les rendez-vous</w:t>
+            </w:r>
+            <w:r>
+              <w:rPr>
+                <w:rFonts w:ascii="Arial MT" w:hAnsi="Arial MT"/>
+                <w:sz w:val="20"/>
+              </w:rPr>
+              <w:t>.</w:t>
+            </w:r>
+          </w:p>
+          <w:p>
+            <w:pPr>
+              <w:pStyle w:val="TableParagraph"/>
+              <w:numPr>
+                <w:ilvl w:val="0"/>
+                <w:numId w:val="4"/>
+              </w:numPr>
+              <w:spacing w:line="229" w:lineRule="exact"/>
+              <w:rPr>
+                <w:rFonts w:ascii="Arial MT" w:hAnsi="Arial MT"/>
+                <w:sz w:val="20"/>
+              </w:rPr>
+            </w:pPr>
+            <w:r>
+              <w:rPr>
+                <w:rFonts w:ascii="Arial MT" w:hAnsi="Arial MT"/>
+                <w:sz w:val="20"/>
+              </w:rPr>
+              <w:t>Gestion en base de données</w:t>
+            </w:r>
+          </w:p>
+          <w:p>
+            <w:pPr>
+              <w:pStyle w:val="TableParagraph"/>
+              <w:numPr>
+                <w:ilvl w:val="0"/>
+                <w:numId w:val="4"/>
+              </w:numPr>
+              <w:spacing w:line="229" w:lineRule="exact"/>
+              <w:rPr>
+                <w:rFonts w:ascii="Arial MT" w:hAnsi="Arial MT"/>
+                <w:sz w:val="20"/>
+              </w:rPr>
+            </w:pPr>
+            <w:r>
+              <w:rPr>
+                <w:rFonts w:ascii="Arial MT" w:hAnsi="Arial MT"/>
+                <w:sz w:val="20"/>
+              </w:rPr>
+              <w:t xml:space="preserve">Gestion </w:t>
+            </w:r>
+            <w:r>
+              <w:rPr>
+                <w:rFonts w:ascii="Arial MT" w:hAnsi="Arial MT"/>
+                <w:sz w:val="20"/>
+              </w:rPr>
+              <w:t xml:space="preserve">du PHP </w:t>
+            </w:r>
+            <w:r>
+              <w:rPr>
+                <w:rFonts w:ascii="Arial MT" w:hAnsi="Arial MT"/>
+                <w:sz w:val="20"/>
+              </w:rPr>
+              <w:t>en Orienté objet</w:t>
             </w:r>
           </w:p>
         </w:tc>
       </w:tr>
       <w:tr>
         <w:trPr>
-          <w:trHeight w:val="2597"/>
+          <w:trHeight w:val="4015"/>
         </w:trPr>
         <w:tc>
           <w:tcPr>
@@ -1913,7 +2063,7 @@
               <w:pStyle w:val="TableParagraph"/>
               <w:spacing w:line="229" w:lineRule="exact"/>
               <w:rPr>
-                <w:b/>
+                <w:rFonts w:ascii="Arial MT" w:hAnsi="Arial MT"/>
                 <w:sz w:val="20"/>
               </w:rPr>
             </w:pPr>
@@ -1922,7 +2072,346 @@
                 <w:rFonts w:ascii="Arial MT" w:hAnsi="Arial MT"/>
                 <w:sz w:val="20"/>
               </w:rPr>
-              <w:t>Accès à</w:t>
+              <w:t>Logiciels utilisés</w:t>
+            </w:r>
+            <w:r>
+              <w:rPr>
+                <w:rFonts w:ascii="Arial MT" w:hAnsi="Arial MT"/>
+                <w:sz w:val="20"/>
+              </w:rPr>
+              <w:t> :</w:t>
+            </w:r>
+          </w:p>
+          <w:p>
+            <w:pPr>
+              <w:pStyle w:val="TableParagraph"/>
+              <w:numPr>
+                <w:ilvl w:val="0"/>
+                <w:numId w:val="9"/>
+              </w:numPr>
+              <w:spacing w:line="229" w:lineRule="exact"/>
+              <w:rPr>
+                <w:rFonts w:ascii="Arial MT" w:hAnsi="Arial MT"/>
+                <w:sz w:val="20"/>
+              </w:rPr>
+            </w:pPr>
+            <w:proofErr w:type="spellStart"/>
+            <w:r>
+              <w:rPr>
+                <w:rFonts w:ascii="Arial MT" w:hAnsi="Arial MT"/>
+                <w:sz w:val="20"/>
+              </w:rPr>
+              <w:t>Github</w:t>
+            </w:r>
+            <w:proofErr w:type="spellEnd"/>
+          </w:p>
+          <w:p>
+            <w:pPr>
+              <w:pStyle w:val="TableParagraph"/>
+              <w:numPr>
+                <w:ilvl w:val="0"/>
+                <w:numId w:val="9"/>
+              </w:numPr>
+              <w:spacing w:line="229" w:lineRule="exact"/>
+              <w:rPr>
+                <w:rFonts w:ascii="Arial MT" w:hAnsi="Arial MT"/>
+                <w:sz w:val="20"/>
+              </w:rPr>
+            </w:pPr>
+            <w:r>
+              <w:rPr>
+                <w:rFonts w:ascii="Arial MT" w:hAnsi="Arial MT"/>
+                <w:sz w:val="20"/>
+              </w:rPr>
+              <w:t>Visual studio code</w:t>
+            </w:r>
+          </w:p>
+          <w:p>
+            <w:pPr>
+              <w:pStyle w:val="TableParagraph"/>
+              <w:numPr>
+                <w:ilvl w:val="0"/>
+                <w:numId w:val="9"/>
+              </w:numPr>
+              <w:spacing w:line="229" w:lineRule="exact"/>
+              <w:rPr>
+                <w:rFonts w:ascii="Arial MT" w:hAnsi="Arial MT"/>
+                <w:sz w:val="20"/>
+              </w:rPr>
+            </w:pPr>
+            <w:r>
+              <w:rPr>
+                <w:rFonts w:ascii="Arial MT" w:hAnsi="Arial MT"/>
+                <w:sz w:val="20"/>
+              </w:rPr>
+              <w:t>XAMPP</w:t>
+            </w:r>
+          </w:p>
+          <w:p>
+            <w:pPr>
+              <w:pStyle w:val="TableParagraph"/>
+              <w:spacing w:line="229" w:lineRule="exact"/>
+              <w:rPr>
+                <w:rFonts w:ascii="Arial MT" w:hAnsi="Arial MT"/>
+                <w:sz w:val="20"/>
+              </w:rPr>
+            </w:pPr>
+            <w:r>
+              <w:rPr>
+                <w:rFonts w:ascii="Arial MT" w:hAnsi="Arial MT"/>
+                <w:sz w:val="20"/>
+              </w:rPr>
+              <w:t>Template utilisés :</w:t>
+            </w:r>
+          </w:p>
+          <w:p>
+            <w:pPr>
+              <w:pStyle w:val="TableParagraph"/>
+              <w:numPr>
+                <w:ilvl w:val="0"/>
+                <w:numId w:val="9"/>
+              </w:numPr>
+              <w:spacing w:line="229" w:lineRule="exact"/>
+              <w:rPr>
+                <w:rFonts w:ascii="Arial MT" w:hAnsi="Arial MT"/>
+                <w:sz w:val="20"/>
+              </w:rPr>
+            </w:pPr>
+            <w:proofErr w:type="spellStart"/>
+            <w:r>
+              <w:rPr>
+                <w:rFonts w:ascii="Arial MT" w:hAnsi="Arial MT"/>
+                <w:sz w:val="20"/>
+              </w:rPr>
+              <w:t>AdminLTE</w:t>
+            </w:r>
+            <w:proofErr w:type="spellEnd"/>
+          </w:p>
+          <w:p>
+            <w:pPr>
+              <w:pStyle w:val="TableParagraph"/>
+              <w:spacing w:line="229" w:lineRule="exact"/>
+              <w:rPr>
+                <w:rFonts w:ascii="Arial MT" w:hAnsi="Arial MT"/>
+                <w:sz w:val="20"/>
+              </w:rPr>
+            </w:pPr>
+            <w:r>
+              <w:rPr>
+                <w:rFonts w:ascii="Arial MT" w:hAnsi="Arial MT"/>
+                <w:sz w:val="20"/>
+              </w:rPr>
+              <w:t>Ressources utilisées :</w:t>
+            </w:r>
+          </w:p>
+          <w:p>
+            <w:pPr>
+              <w:pStyle w:val="TableParagraph"/>
+              <w:numPr>
+                <w:ilvl w:val="0"/>
+                <w:numId w:val="9"/>
+              </w:numPr>
+              <w:spacing w:line="229" w:lineRule="exact"/>
+              <w:rPr>
+                <w:rFonts w:ascii="Arial MT" w:hAnsi="Arial MT"/>
+                <w:sz w:val="20"/>
+              </w:rPr>
+            </w:pPr>
+            <w:proofErr w:type="spellStart"/>
+            <w:r>
+              <w:rPr>
+                <w:rFonts w:ascii="Arial MT" w:hAnsi="Arial MT"/>
+                <w:sz w:val="20"/>
+              </w:rPr>
+              <w:t>FontAwesome</w:t>
+            </w:r>
+            <w:proofErr w:type="spellEnd"/>
+          </w:p>
+          <w:p>
+            <w:pPr>
+              <w:pStyle w:val="TableParagraph"/>
+              <w:numPr>
+                <w:ilvl w:val="0"/>
+                <w:numId w:val="9"/>
+              </w:numPr>
+              <w:spacing w:line="229" w:lineRule="exact"/>
+              <w:rPr>
+                <w:rFonts w:ascii="Arial MT" w:hAnsi="Arial MT"/>
+                <w:sz w:val="20"/>
+              </w:rPr>
+            </w:pPr>
+            <w:proofErr w:type="spellStart"/>
+            <w:r>
+              <w:rPr>
+                <w:rFonts w:ascii="Arial MT" w:hAnsi="Arial MT"/>
+                <w:sz w:val="20"/>
+              </w:rPr>
+              <w:t>Flexbox</w:t>
+            </w:r>
+            <w:proofErr w:type="spellEnd"/>
+            <w:r>
+              <w:rPr>
+                <w:rFonts w:ascii="Arial MT" w:hAnsi="Arial MT"/>
+                <w:sz w:val="20"/>
+              </w:rPr>
+              <w:t xml:space="preserve"> </w:t>
+            </w:r>
+            <w:proofErr w:type="spellStart"/>
+            <w:r>
+              <w:rPr>
+                <w:rFonts w:ascii="Arial MT" w:hAnsi="Arial MT"/>
+                <w:sz w:val="20"/>
+              </w:rPr>
+              <w:t>css</w:t>
+            </w:r>
+            <w:proofErr w:type="spellEnd"/>
+          </w:p>
+          <w:p>
+            <w:pPr>
+              <w:pStyle w:val="TableParagraph"/>
+              <w:numPr>
+                <w:ilvl w:val="0"/>
+                <w:numId w:val="9"/>
+              </w:numPr>
+              <w:spacing w:line="229" w:lineRule="exact"/>
+              <w:rPr>
+                <w:rFonts w:ascii="Arial MT" w:hAnsi="Arial MT"/>
+                <w:sz w:val="20"/>
+              </w:rPr>
+            </w:pPr>
+            <w:proofErr w:type="spellStart"/>
+            <w:r>
+              <w:rPr>
+                <w:rFonts w:ascii="Arial MT" w:hAnsi="Arial MT"/>
+                <w:sz w:val="20"/>
+              </w:rPr>
+              <w:t>Calendar</w:t>
+            </w:r>
+            <w:proofErr w:type="spellEnd"/>
+            <w:r>
+              <w:rPr>
+                <w:rFonts w:ascii="Arial MT" w:hAnsi="Arial MT"/>
+                <w:sz w:val="20"/>
+              </w:rPr>
+              <w:t xml:space="preserve"> JS</w:t>
+            </w:r>
+          </w:p>
+          <w:p>
+            <w:pPr>
+              <w:pStyle w:val="TableParagraph"/>
+              <w:numPr>
+                <w:ilvl w:val="0"/>
+                <w:numId w:val="9"/>
+              </w:numPr>
+              <w:spacing w:line="229" w:lineRule="exact"/>
+              <w:rPr>
+                <w:rFonts w:ascii="Arial MT" w:hAnsi="Arial MT"/>
+                <w:sz w:val="20"/>
+              </w:rPr>
+            </w:pPr>
+            <w:r>
+              <w:rPr>
+                <w:rFonts w:ascii="Arial MT" w:hAnsi="Arial MT"/>
+                <w:sz w:val="20"/>
+              </w:rPr>
+              <w:t>Charts JS</w:t>
+            </w:r>
+          </w:p>
+          <w:p>
+            <w:pPr>
+              <w:pStyle w:val="TableParagraph"/>
+              <w:spacing w:line="229" w:lineRule="exact"/>
+              <w:rPr>
+                <w:rFonts w:ascii="Arial MT" w:hAnsi="Arial MT"/>
+                <w:sz w:val="20"/>
+              </w:rPr>
+            </w:pPr>
+            <w:r>
+              <w:rPr>
+                <w:rFonts w:ascii="Arial MT" w:hAnsi="Arial MT"/>
+                <w:sz w:val="20"/>
+              </w:rPr>
+              <w:t>Base de données utilisées :</w:t>
+            </w:r>
+          </w:p>
+          <w:p>
+            <w:pPr>
+              <w:pStyle w:val="TableParagraph"/>
+              <w:numPr>
+                <w:ilvl w:val="0"/>
+                <w:numId w:val="9"/>
+              </w:numPr>
+              <w:spacing w:line="229" w:lineRule="exact"/>
+              <w:rPr>
+                <w:rFonts w:ascii="Arial MT" w:hAnsi="Arial MT"/>
+                <w:sz w:val="20"/>
+              </w:rPr>
+            </w:pPr>
+            <w:r>
+              <w:rPr>
+                <w:rFonts w:ascii="Arial MT" w:hAnsi="Arial MT"/>
+                <w:sz w:val="20"/>
+              </w:rPr>
+              <w:t>PhpMyAdmin</w:t>
+            </w:r>
+          </w:p>
+          <w:p>
+            <w:pPr>
+              <w:pStyle w:val="TableParagraph"/>
+              <w:spacing w:line="229" w:lineRule="exact"/>
+              <w:rPr>
+                <w:rFonts w:ascii="Arial MT" w:hAnsi="Arial MT"/>
+                <w:sz w:val="20"/>
+              </w:rPr>
+            </w:pPr>
+            <w:r>
+              <w:rPr>
+                <w:rFonts w:ascii="Arial MT" w:hAnsi="Arial MT"/>
+                <w:sz w:val="20"/>
+              </w:rPr>
+              <w:t>Moyens de communications :</w:t>
+            </w:r>
+          </w:p>
+          <w:p>
+            <w:pPr>
+              <w:pStyle w:val="TableParagraph"/>
+              <w:numPr>
+                <w:ilvl w:val="0"/>
+                <w:numId w:val="9"/>
+              </w:numPr>
+              <w:spacing w:line="229" w:lineRule="exact"/>
+              <w:rPr>
+                <w:rFonts w:ascii="Arial MT" w:hAnsi="Arial MT"/>
+                <w:sz w:val="20"/>
+              </w:rPr>
+            </w:pPr>
+            <w:r>
+              <w:rPr>
+                <w:rFonts w:ascii="Arial MT" w:hAnsi="Arial MT"/>
+                <w:sz w:val="20"/>
+              </w:rPr>
+              <w:t>Discord</w:t>
+            </w:r>
+          </w:p>
+          <w:p>
+            <w:pPr>
+              <w:pStyle w:val="TableParagraph"/>
+              <w:numPr>
+                <w:ilvl w:val="0"/>
+                <w:numId w:val="9"/>
+              </w:numPr>
+              <w:spacing w:line="229" w:lineRule="exact"/>
+              <w:rPr>
+                <w:rFonts w:ascii="Arial MT" w:hAnsi="Arial MT"/>
+                <w:sz w:val="20"/>
+              </w:rPr>
+            </w:pPr>
+            <w:r>
+              <w:rPr>
+                <w:rFonts w:ascii="Arial MT" w:hAnsi="Arial MT"/>
+                <w:sz w:val="20"/>
+              </w:rPr>
+              <w:t>Teams</w:t>
             </w:r>
           </w:p>
         </w:tc>
@@ -2191,26 +2680,6 @@
     <w:p>
       <w:pPr>
         <w:pStyle w:val="BodyText"/>
-        <w:rPr>
-          <w:rFonts w:ascii="Times New Roman"/>
-          <w:b w:val="0"/>
-          <w:sz w:val="20"/>
-        </w:rPr>
-      </w:pPr>
-    </w:p>
-    <w:p>
-      <w:pPr>
-        <w:pStyle w:val="BodyText"/>
-        <w:rPr>
-          <w:rFonts w:ascii="Times New Roman"/>
-          <w:b w:val="0"/>
-          <w:sz w:val="20"/>
-        </w:rPr>
-      </w:pPr>
-    </w:p>
-    <w:p>
-      <w:pPr>
-        <w:pStyle w:val="BodyText"/>
         <w:spacing w:before="10"/>
         <w:rPr>
           <w:rFonts w:ascii="Times New Roman"/>
@@ -2220,7 +2689,7 @@
       </w:pPr>
       <w:r>
         <w:pict w14:anchorId="23621F6D">
-          <v:rect id="_x0000_s2052" style="position:absolute;margin-left:56.65pt;margin-top:16.85pt;width:2in;height:.6pt;z-index:-15728640;mso-wrap-distance-left:0;mso-wrap-distance-right:0;mso-position-horizontal-relative:page" fillcolor="black" stroked="f">
+          <v:rect id="_x0000_s2052" style="position:absolute;margin-left:56.65pt;margin-top:16.85pt;width:2in;height:.6pt;z-index:-15728640;mso-wrap-distance-left:0;mso-wrap-distance-right:0;mso-position-horizontal-relative:page;mso-position-vertical-relative:text" fillcolor="black" stroked="f">
             <w10:wrap type="topAndBottom" anchorx="page"/>
           </v:rect>
         </w:pict>
@@ -2238,7 +2707,6 @@
         </w:tabs>
         <w:spacing w:before="67" w:line="254" w:lineRule="auto"/>
         <w:ind w:firstLine="0"/>
-        <w:jc w:val="both"/>
         <w:rPr>
           <w:sz w:val="16"/>
         </w:rPr>
@@ -2354,7 +2822,6 @@
         </w:tabs>
         <w:spacing w:line="194" w:lineRule="exact"/>
         <w:ind w:right="288" w:firstLine="0"/>
-        <w:jc w:val="both"/>
         <w:rPr>
           <w:sz w:val="16"/>
         </w:rPr>
@@ -3466,6 +3933,7 @@
           <w:position w:val="6"/>
           <w:sz w:val="12"/>
         </w:rPr>
+        <w:lastRenderedPageBreak/>
         <w:t xml:space="preserve">8 </w:t>
       </w:r>
       <w:r>
@@ -3684,7 +4152,7 @@
         <w:lastRenderedPageBreak/>
         <w:pict w14:anchorId="065C5C43">
           <v:shape id="_x0000_s2051" type="#_x0000_t202" style="position:absolute;margin-left:49.55pt;margin-top:42.85pt;width:496.1pt;height:75.15pt;z-index:15732736;mso-position-horizontal-relative:page;mso-position-vertical-relative:page" filled="f" strokeweight=".48pt">
-            <v:textbox inset="0,0,0,0">
+            <v:textbox style="mso-next-textbox:#_x0000_s2051" inset="0,0,0,0">
               <w:txbxContent>
                 <w:p>
                   <w:pPr>
@@ -3864,8 +4332,8 @@
           <w:sz w:val="20"/>
         </w:rPr>
         <w:pict w14:anchorId="250CA72D">
-          <v:shape id="_x0000_s2050" type="#_x0000_t202" style="width:496.1pt;height:542.8pt;mso-left-percent:-10001;mso-top-percent:-10001;mso-position-horizontal:absolute;mso-position-horizontal-relative:char;mso-position-vertical:absolute;mso-position-vertical-relative:line;mso-left-percent:-10001;mso-top-percent:-10001" filled="f" strokeweight=".48pt">
-            <v:textbox inset="0,0,0,0">
+          <v:shape id="_x0000_s2059" type="#_x0000_t202" style="width:496.1pt;height:542.8pt;mso-left-percent:-10001;mso-top-percent:-10001;mso-position-horizontal:absolute;mso-position-horizontal-relative:char;mso-position-vertical:absolute;mso-position-vertical-relative:line;mso-left-percent:-10001;mso-top-percent:-10001" filled="f" strokeweight=".48pt">
+            <v:textbox style="mso-next-textbox:#_x0000_s2059" inset="0,0,0,0">
               <w:txbxContent>
                 <w:p>
                   <w:pPr>
@@ -4126,7 +4594,7 @@
           <v:path gradientshapeok="t" o:connecttype="rect"/>
         </v:shapetype>
         <v:shape id="_x0000_s1025" type="#_x0000_t202" style="position:absolute;margin-left:529.7pt;margin-top:794.35pt;width:11.55pt;height:13.15pt;z-index:-15810048;mso-position-horizontal-relative:page;mso-position-vertical-relative:page" filled="f" stroked="f">
-          <v:textbox inset="0,0,0,0">
+          <v:textbox style="mso-next-textbox:#_x0000_s1025" inset="0,0,0,0">
             <w:txbxContent>
               <w:p>
                 <w:pPr>
@@ -4203,7 +4671,7 @@
           <v:path gradientshapeok="t" o:connecttype="rect"/>
         </v:shapetype>
         <v:shape id="_x0000_s1027" type="#_x0000_t202" style="position:absolute;margin-left:53.95pt;margin-top:48.4pt;width:300.45pt;height:14.35pt;z-index:-15811072;mso-position-horizontal-relative:page;mso-position-vertical-relative:page" filled="f" stroked="f">
-          <v:textbox inset="0,0,0,0">
+          <v:textbox style="mso-next-textbox:#_x0000_s1027" inset="0,0,0,0">
             <w:txbxContent>
               <w:p>
                 <w:pPr>
@@ -4251,7 +4719,7 @@
     <w:r>
       <w:pict w14:anchorId="53525269">
         <v:shape id="_x0000_s1026" type="#_x0000_t202" style="position:absolute;margin-left:445pt;margin-top:48.4pt;width:78.6pt;height:14.35pt;z-index:-15810560;mso-position-horizontal-relative:page;mso-position-vertical-relative:page" filled="f" stroked="f">
-          <v:textbox inset="0,0,0,0">
+          <v:textbox style="mso-next-textbox:#_x0000_s1026" inset="0,0,0,0">
             <w:txbxContent>
               <w:p>
                 <w:pPr>
@@ -4285,6 +4753,542 @@
 <file path=word/numbering.xml><?xml version="1.0" encoding="utf-8"?>
 <w:numbering xmlns:wpc="http://schemas.microsoft.com/office/word/2010/wordprocessingCanvas" xmlns:cx="http://schemas.microsoft.com/office/drawing/2014/chartex" xmlns:cx1="http://schemas.microsoft.com/office/drawing/2015/9/8/chartex" xmlns:cx2="http://schemas.microsoft.com/office/drawing/2015/10/21/chartex" xmlns:cx3="http://schemas.microsoft.com/office/drawing/2016/5/9/chartex" xmlns:cx4="http://schemas.microsoft.com/office/drawing/2016/5/10/chartex" xmlns:cx5="http://schemas.microsoft.com/office/drawing/2016/5/11/chartex" xmlns:cx6="http://schemas.microsoft.com/office/drawing/2016/5/12/chartex" xmlns:cx7="http://schemas.microsoft.com/office/drawing/2016/5/13/chartex" xmlns:cx8="http://schemas.microsoft.com/office/drawing/2016/5/14/chartex" xmlns:mc="http://schemas.openxmlformats.org/markup-compatibility/2006" xmlns:aink="http://schemas.microsoft.com/office/drawing/2016/ink" xmlns:am3d="http://schemas.microsoft.com/office/drawing/2017/model3d" xmlns:o="urn:schemas-microsoft-com:office:office" xmlns:oel="http://schemas.microsoft.com/office/2019/extlst" xmlns:r="http://schemas.openxmlformats.org/officeDocument/2006/relationships" xmlns:m="http://schemas.openxmlformats.org/officeDocument/2006/math" xmlns:v="urn:schemas-microsoft-com:vml" xmlns:wp14="http://schemas.microsoft.com/office/word/2010/wordprocessingDrawing" xmlns:wp="http://schemas.openxmlformats.org/drawingml/2006/wordprocessingDrawing" xmlns:w10="urn:schemas-microsoft-com:office:word" xmlns:w="http://schemas.openxmlformats.org/wordprocessingml/2006/main" xmlns:w14="http://schemas.microsoft.com/office/word/2010/wordml" xmlns:w15="http://schemas.microsoft.com/office/word/2012/wordml" xmlns:w16cex="http://schemas.microsoft.com/office/word/2018/wordml/cex" xmlns:w16cid="http://schemas.microsoft.com/office/word/2016/wordml/cid" xmlns:w16="http://schemas.microsoft.com/office/word/2018/wordml" xmlns:w16du="http://schemas.microsoft.com/office/word/2023/wordml/word16du" xmlns:w16sdtdh="http://schemas.microsoft.com/office/word/2020/wordml/sdtdatahash" xmlns:w16se="http://schemas.microsoft.com/office/word/2015/wordml/symex" xmlns:wpg="http://schemas.microsoft.com/office/word/2010/wordprocessingGroup" xmlns:wpi="http://schemas.microsoft.com/office/word/2010/wordprocessingInk" xmlns:wne="http://schemas.microsoft.com/office/word/2006/wordml" xmlns:wps="http://schemas.microsoft.com/office/word/2010/wordprocessingShape" mc:Ignorable="w14 w15 w16se w16cid w16 w16cex w16sdtdh w16du wp14">
   <w:abstractNum w:abstractNumId="0" w15:restartNumberingAfterBreak="0">
+    <w:nsid w:val="03963F29"/>
+    <w:multiLevelType w:val="hybridMultilevel"/>
+    <w:tmpl w:val="6C2EAFA0"/>
+    <w:lvl w:ilvl="0" w:tplc="040C0001">
+      <w:start w:val="1"/>
+      <w:numFmt w:val="bullet"/>
+      <w:lvlText w:val=""/>
+      <w:lvlJc w:val="left"/>
+      <w:pPr>
+        <w:ind w:left="720" w:hanging="360"/>
+      </w:pPr>
+      <w:rPr>
+        <w:rFonts w:ascii="Symbol" w:hAnsi="Symbol" w:hint="default"/>
+      </w:rPr>
+    </w:lvl>
+    <w:lvl w:ilvl="1" w:tplc="040C0003" w:tentative="1">
+      <w:start w:val="1"/>
+      <w:numFmt w:val="bullet"/>
+      <w:lvlText w:val="o"/>
+      <w:lvlJc w:val="left"/>
+      <w:pPr>
+        <w:ind w:left="1440" w:hanging="360"/>
+      </w:pPr>
+      <w:rPr>
+        <w:rFonts w:ascii="Courier New" w:hAnsi="Courier New" w:cs="Courier New" w:hint="default"/>
+      </w:rPr>
+    </w:lvl>
+    <w:lvl w:ilvl="2" w:tplc="040C0005" w:tentative="1">
+      <w:start w:val="1"/>
+      <w:numFmt w:val="bullet"/>
+      <w:lvlText w:val=""/>
+      <w:lvlJc w:val="left"/>
+      <w:pPr>
+        <w:ind w:left="2160" w:hanging="360"/>
+      </w:pPr>
+      <w:rPr>
+        <w:rFonts w:ascii="Wingdings" w:hAnsi="Wingdings" w:hint="default"/>
+      </w:rPr>
+    </w:lvl>
+    <w:lvl w:ilvl="3" w:tplc="040C0001" w:tentative="1">
+      <w:start w:val="1"/>
+      <w:numFmt w:val="bullet"/>
+      <w:lvlText w:val=""/>
+      <w:lvlJc w:val="left"/>
+      <w:pPr>
+        <w:ind w:left="2880" w:hanging="360"/>
+      </w:pPr>
+      <w:rPr>
+        <w:rFonts w:ascii="Symbol" w:hAnsi="Symbol" w:hint="default"/>
+      </w:rPr>
+    </w:lvl>
+    <w:lvl w:ilvl="4" w:tplc="040C0003" w:tentative="1">
+      <w:start w:val="1"/>
+      <w:numFmt w:val="bullet"/>
+      <w:lvlText w:val="o"/>
+      <w:lvlJc w:val="left"/>
+      <w:pPr>
+        <w:ind w:left="3600" w:hanging="360"/>
+      </w:pPr>
+      <w:rPr>
+        <w:rFonts w:ascii="Courier New" w:hAnsi="Courier New" w:cs="Courier New" w:hint="default"/>
+      </w:rPr>
+    </w:lvl>
+    <w:lvl w:ilvl="5" w:tplc="040C0005" w:tentative="1">
+      <w:start w:val="1"/>
+      <w:numFmt w:val="bullet"/>
+      <w:lvlText w:val=""/>
+      <w:lvlJc w:val="left"/>
+      <w:pPr>
+        <w:ind w:left="4320" w:hanging="360"/>
+      </w:pPr>
+      <w:rPr>
+        <w:rFonts w:ascii="Wingdings" w:hAnsi="Wingdings" w:hint="default"/>
+      </w:rPr>
+    </w:lvl>
+    <w:lvl w:ilvl="6" w:tplc="040C0001" w:tentative="1">
+      <w:start w:val="1"/>
+      <w:numFmt w:val="bullet"/>
+      <w:lvlText w:val=""/>
+      <w:lvlJc w:val="left"/>
+      <w:pPr>
+        <w:ind w:left="5040" w:hanging="360"/>
+      </w:pPr>
+      <w:rPr>
+        <w:rFonts w:ascii="Symbol" w:hAnsi="Symbol" w:hint="default"/>
+      </w:rPr>
+    </w:lvl>
+    <w:lvl w:ilvl="7" w:tplc="040C0003" w:tentative="1">
+      <w:start w:val="1"/>
+      <w:numFmt w:val="bullet"/>
+      <w:lvlText w:val="o"/>
+      <w:lvlJc w:val="left"/>
+      <w:pPr>
+        <w:ind w:left="5760" w:hanging="360"/>
+      </w:pPr>
+      <w:rPr>
+        <w:rFonts w:ascii="Courier New" w:hAnsi="Courier New" w:cs="Courier New" w:hint="default"/>
+      </w:rPr>
+    </w:lvl>
+    <w:lvl w:ilvl="8" w:tplc="040C0005" w:tentative="1">
+      <w:start w:val="1"/>
+      <w:numFmt w:val="bullet"/>
+      <w:lvlText w:val=""/>
+      <w:lvlJc w:val="left"/>
+      <w:pPr>
+        <w:ind w:left="6480" w:hanging="360"/>
+      </w:pPr>
+      <w:rPr>
+        <w:rFonts w:ascii="Wingdings" w:hAnsi="Wingdings" w:hint="default"/>
+      </w:rPr>
+    </w:lvl>
+  </w:abstractNum>
+  <w:abstractNum w:abstractNumId="1" w15:restartNumberingAfterBreak="0">
+    <w:nsid w:val="05E84775"/>
+    <w:multiLevelType w:val="hybridMultilevel"/>
+    <w:tmpl w:val="3B7C54D0"/>
+    <w:lvl w:ilvl="0" w:tplc="AE48A7AC">
+      <w:numFmt w:val="bullet"/>
+      <w:lvlText w:val="-"/>
+      <w:lvlJc w:val="left"/>
+      <w:pPr>
+        <w:ind w:left="368" w:hanging="360"/>
+      </w:pPr>
+      <w:rPr>
+        <w:rFonts w:ascii="Arial MT" w:eastAsia="Arial" w:hAnsi="Arial MT" w:cs="Arial" w:hint="default"/>
+      </w:rPr>
+    </w:lvl>
+    <w:lvl w:ilvl="1" w:tplc="040C0003" w:tentative="1">
+      <w:start w:val="1"/>
+      <w:numFmt w:val="bullet"/>
+      <w:lvlText w:val="o"/>
+      <w:lvlJc w:val="left"/>
+      <w:pPr>
+        <w:ind w:left="1444" w:hanging="360"/>
+      </w:pPr>
+      <w:rPr>
+        <w:rFonts w:ascii="Courier New" w:hAnsi="Courier New" w:cs="Courier New" w:hint="default"/>
+      </w:rPr>
+    </w:lvl>
+    <w:lvl w:ilvl="2" w:tplc="040C0005" w:tentative="1">
+      <w:start w:val="1"/>
+      <w:numFmt w:val="bullet"/>
+      <w:lvlText w:val=""/>
+      <w:lvlJc w:val="left"/>
+      <w:pPr>
+        <w:ind w:left="2164" w:hanging="360"/>
+      </w:pPr>
+      <w:rPr>
+        <w:rFonts w:ascii="Wingdings" w:hAnsi="Wingdings" w:hint="default"/>
+      </w:rPr>
+    </w:lvl>
+    <w:lvl w:ilvl="3" w:tplc="040C0001" w:tentative="1">
+      <w:start w:val="1"/>
+      <w:numFmt w:val="bullet"/>
+      <w:lvlText w:val=""/>
+      <w:lvlJc w:val="left"/>
+      <w:pPr>
+        <w:ind w:left="2884" w:hanging="360"/>
+      </w:pPr>
+      <w:rPr>
+        <w:rFonts w:ascii="Symbol" w:hAnsi="Symbol" w:hint="default"/>
+      </w:rPr>
+    </w:lvl>
+    <w:lvl w:ilvl="4" w:tplc="040C0003" w:tentative="1">
+      <w:start w:val="1"/>
+      <w:numFmt w:val="bullet"/>
+      <w:lvlText w:val="o"/>
+      <w:lvlJc w:val="left"/>
+      <w:pPr>
+        <w:ind w:left="3604" w:hanging="360"/>
+      </w:pPr>
+      <w:rPr>
+        <w:rFonts w:ascii="Courier New" w:hAnsi="Courier New" w:cs="Courier New" w:hint="default"/>
+      </w:rPr>
+    </w:lvl>
+    <w:lvl w:ilvl="5" w:tplc="040C0005" w:tentative="1">
+      <w:start w:val="1"/>
+      <w:numFmt w:val="bullet"/>
+      <w:lvlText w:val=""/>
+      <w:lvlJc w:val="left"/>
+      <w:pPr>
+        <w:ind w:left="4324" w:hanging="360"/>
+      </w:pPr>
+      <w:rPr>
+        <w:rFonts w:ascii="Wingdings" w:hAnsi="Wingdings" w:hint="default"/>
+      </w:rPr>
+    </w:lvl>
+    <w:lvl w:ilvl="6" w:tplc="040C0001" w:tentative="1">
+      <w:start w:val="1"/>
+      <w:numFmt w:val="bullet"/>
+      <w:lvlText w:val=""/>
+      <w:lvlJc w:val="left"/>
+      <w:pPr>
+        <w:ind w:left="5044" w:hanging="360"/>
+      </w:pPr>
+      <w:rPr>
+        <w:rFonts w:ascii="Symbol" w:hAnsi="Symbol" w:hint="default"/>
+      </w:rPr>
+    </w:lvl>
+    <w:lvl w:ilvl="7" w:tplc="040C0003" w:tentative="1">
+      <w:start w:val="1"/>
+      <w:numFmt w:val="bullet"/>
+      <w:lvlText w:val="o"/>
+      <w:lvlJc w:val="left"/>
+      <w:pPr>
+        <w:ind w:left="5764" w:hanging="360"/>
+      </w:pPr>
+      <w:rPr>
+        <w:rFonts w:ascii="Courier New" w:hAnsi="Courier New" w:cs="Courier New" w:hint="default"/>
+      </w:rPr>
+    </w:lvl>
+    <w:lvl w:ilvl="8" w:tplc="040C0005" w:tentative="1">
+      <w:start w:val="1"/>
+      <w:numFmt w:val="bullet"/>
+      <w:lvlText w:val=""/>
+      <w:lvlJc w:val="left"/>
+      <w:pPr>
+        <w:ind w:left="6484" w:hanging="360"/>
+      </w:pPr>
+      <w:rPr>
+        <w:rFonts w:ascii="Wingdings" w:hAnsi="Wingdings" w:hint="default"/>
+      </w:rPr>
+    </w:lvl>
+  </w:abstractNum>
+  <w:abstractNum w:abstractNumId="2" w15:restartNumberingAfterBreak="0">
+    <w:nsid w:val="16590CEC"/>
+    <w:multiLevelType w:val="hybridMultilevel"/>
+    <w:tmpl w:val="D24C248A"/>
+    <w:lvl w:ilvl="0" w:tplc="AE48A7AC">
+      <w:numFmt w:val="bullet"/>
+      <w:lvlText w:val="-"/>
+      <w:lvlJc w:val="left"/>
+      <w:pPr>
+        <w:ind w:left="724" w:hanging="360"/>
+      </w:pPr>
+      <w:rPr>
+        <w:rFonts w:ascii="Arial MT" w:eastAsia="Arial" w:hAnsi="Arial MT" w:cs="Arial" w:hint="default"/>
+      </w:rPr>
+    </w:lvl>
+    <w:lvl w:ilvl="1" w:tplc="040C0003" w:tentative="1">
+      <w:start w:val="1"/>
+      <w:numFmt w:val="bullet"/>
+      <w:lvlText w:val="o"/>
+      <w:lvlJc w:val="left"/>
+      <w:pPr>
+        <w:ind w:left="1800" w:hanging="360"/>
+      </w:pPr>
+      <w:rPr>
+        <w:rFonts w:ascii="Courier New" w:hAnsi="Courier New" w:cs="Courier New" w:hint="default"/>
+      </w:rPr>
+    </w:lvl>
+    <w:lvl w:ilvl="2" w:tplc="040C0005" w:tentative="1">
+      <w:start w:val="1"/>
+      <w:numFmt w:val="bullet"/>
+      <w:lvlText w:val=""/>
+      <w:lvlJc w:val="left"/>
+      <w:pPr>
+        <w:ind w:left="2520" w:hanging="360"/>
+      </w:pPr>
+      <w:rPr>
+        <w:rFonts w:ascii="Wingdings" w:hAnsi="Wingdings" w:hint="default"/>
+      </w:rPr>
+    </w:lvl>
+    <w:lvl w:ilvl="3" w:tplc="040C0001" w:tentative="1">
+      <w:start w:val="1"/>
+      <w:numFmt w:val="bullet"/>
+      <w:lvlText w:val=""/>
+      <w:lvlJc w:val="left"/>
+      <w:pPr>
+        <w:ind w:left="3240" w:hanging="360"/>
+      </w:pPr>
+      <w:rPr>
+        <w:rFonts w:ascii="Symbol" w:hAnsi="Symbol" w:hint="default"/>
+      </w:rPr>
+    </w:lvl>
+    <w:lvl w:ilvl="4" w:tplc="040C0003" w:tentative="1">
+      <w:start w:val="1"/>
+      <w:numFmt w:val="bullet"/>
+      <w:lvlText w:val="o"/>
+      <w:lvlJc w:val="left"/>
+      <w:pPr>
+        <w:ind w:left="3960" w:hanging="360"/>
+      </w:pPr>
+      <w:rPr>
+        <w:rFonts w:ascii="Courier New" w:hAnsi="Courier New" w:cs="Courier New" w:hint="default"/>
+      </w:rPr>
+    </w:lvl>
+    <w:lvl w:ilvl="5" w:tplc="040C0005" w:tentative="1">
+      <w:start w:val="1"/>
+      <w:numFmt w:val="bullet"/>
+      <w:lvlText w:val=""/>
+      <w:lvlJc w:val="left"/>
+      <w:pPr>
+        <w:ind w:left="4680" w:hanging="360"/>
+      </w:pPr>
+      <w:rPr>
+        <w:rFonts w:ascii="Wingdings" w:hAnsi="Wingdings" w:hint="default"/>
+      </w:rPr>
+    </w:lvl>
+    <w:lvl w:ilvl="6" w:tplc="040C0001" w:tentative="1">
+      <w:start w:val="1"/>
+      <w:numFmt w:val="bullet"/>
+      <w:lvlText w:val=""/>
+      <w:lvlJc w:val="left"/>
+      <w:pPr>
+        <w:ind w:left="5400" w:hanging="360"/>
+      </w:pPr>
+      <w:rPr>
+        <w:rFonts w:ascii="Symbol" w:hAnsi="Symbol" w:hint="default"/>
+      </w:rPr>
+    </w:lvl>
+    <w:lvl w:ilvl="7" w:tplc="040C0003" w:tentative="1">
+      <w:start w:val="1"/>
+      <w:numFmt w:val="bullet"/>
+      <w:lvlText w:val="o"/>
+      <w:lvlJc w:val="left"/>
+      <w:pPr>
+        <w:ind w:left="6120" w:hanging="360"/>
+      </w:pPr>
+      <w:rPr>
+        <w:rFonts w:ascii="Courier New" w:hAnsi="Courier New" w:cs="Courier New" w:hint="default"/>
+      </w:rPr>
+    </w:lvl>
+    <w:lvl w:ilvl="8" w:tplc="040C0005" w:tentative="1">
+      <w:start w:val="1"/>
+      <w:numFmt w:val="bullet"/>
+      <w:lvlText w:val=""/>
+      <w:lvlJc w:val="left"/>
+      <w:pPr>
+        <w:ind w:left="6840" w:hanging="360"/>
+      </w:pPr>
+      <w:rPr>
+        <w:rFonts w:ascii="Wingdings" w:hAnsi="Wingdings" w:hint="default"/>
+      </w:rPr>
+    </w:lvl>
+  </w:abstractNum>
+  <w:abstractNum w:abstractNumId="3" w15:restartNumberingAfterBreak="0">
+    <w:nsid w:val="167126D6"/>
+    <w:multiLevelType w:val="hybridMultilevel"/>
+    <w:tmpl w:val="18AE48FE"/>
+    <w:lvl w:ilvl="0" w:tplc="8084D286">
+      <w:numFmt w:val="bullet"/>
+      <w:lvlText w:val="-"/>
+      <w:lvlJc w:val="left"/>
+      <w:pPr>
+        <w:ind w:left="588" w:hanging="360"/>
+      </w:pPr>
+      <w:rPr>
+        <w:rFonts w:ascii="Arial MT" w:eastAsia="Arial" w:hAnsi="Arial MT" w:cs="Arial" w:hint="default"/>
+        <w:b w:val="0"/>
+      </w:rPr>
+    </w:lvl>
+    <w:lvl w:ilvl="1" w:tplc="040C0003" w:tentative="1">
+      <w:start w:val="1"/>
+      <w:numFmt w:val="bullet"/>
+      <w:lvlText w:val="o"/>
+      <w:lvlJc w:val="left"/>
+      <w:pPr>
+        <w:ind w:left="1308" w:hanging="360"/>
+      </w:pPr>
+      <w:rPr>
+        <w:rFonts w:ascii="Courier New" w:hAnsi="Courier New" w:cs="Courier New" w:hint="default"/>
+      </w:rPr>
+    </w:lvl>
+    <w:lvl w:ilvl="2" w:tplc="040C0005" w:tentative="1">
+      <w:start w:val="1"/>
+      <w:numFmt w:val="bullet"/>
+      <w:lvlText w:val=""/>
+      <w:lvlJc w:val="left"/>
+      <w:pPr>
+        <w:ind w:left="2028" w:hanging="360"/>
+      </w:pPr>
+      <w:rPr>
+        <w:rFonts w:ascii="Wingdings" w:hAnsi="Wingdings" w:hint="default"/>
+      </w:rPr>
+    </w:lvl>
+    <w:lvl w:ilvl="3" w:tplc="040C0001" w:tentative="1">
+      <w:start w:val="1"/>
+      <w:numFmt w:val="bullet"/>
+      <w:lvlText w:val=""/>
+      <w:lvlJc w:val="left"/>
+      <w:pPr>
+        <w:ind w:left="2748" w:hanging="360"/>
+      </w:pPr>
+      <w:rPr>
+        <w:rFonts w:ascii="Symbol" w:hAnsi="Symbol" w:hint="default"/>
+      </w:rPr>
+    </w:lvl>
+    <w:lvl w:ilvl="4" w:tplc="040C0003" w:tentative="1">
+      <w:start w:val="1"/>
+      <w:numFmt w:val="bullet"/>
+      <w:lvlText w:val="o"/>
+      <w:lvlJc w:val="left"/>
+      <w:pPr>
+        <w:ind w:left="3468" w:hanging="360"/>
+      </w:pPr>
+      <w:rPr>
+        <w:rFonts w:ascii="Courier New" w:hAnsi="Courier New" w:cs="Courier New" w:hint="default"/>
+      </w:rPr>
+    </w:lvl>
+    <w:lvl w:ilvl="5" w:tplc="040C0005" w:tentative="1">
+      <w:start w:val="1"/>
+      <w:numFmt w:val="bullet"/>
+      <w:lvlText w:val=""/>
+      <w:lvlJc w:val="left"/>
+      <w:pPr>
+        <w:ind w:left="4188" w:hanging="360"/>
+      </w:pPr>
+      <w:rPr>
+        <w:rFonts w:ascii="Wingdings" w:hAnsi="Wingdings" w:hint="default"/>
+      </w:rPr>
+    </w:lvl>
+    <w:lvl w:ilvl="6" w:tplc="040C0001" w:tentative="1">
+      <w:start w:val="1"/>
+      <w:numFmt w:val="bullet"/>
+      <w:lvlText w:val=""/>
+      <w:lvlJc w:val="left"/>
+      <w:pPr>
+        <w:ind w:left="4908" w:hanging="360"/>
+      </w:pPr>
+      <w:rPr>
+        <w:rFonts w:ascii="Symbol" w:hAnsi="Symbol" w:hint="default"/>
+      </w:rPr>
+    </w:lvl>
+    <w:lvl w:ilvl="7" w:tplc="040C0003" w:tentative="1">
+      <w:start w:val="1"/>
+      <w:numFmt w:val="bullet"/>
+      <w:lvlText w:val="o"/>
+      <w:lvlJc w:val="left"/>
+      <w:pPr>
+        <w:ind w:left="5628" w:hanging="360"/>
+      </w:pPr>
+      <w:rPr>
+        <w:rFonts w:ascii="Courier New" w:hAnsi="Courier New" w:cs="Courier New" w:hint="default"/>
+      </w:rPr>
+    </w:lvl>
+    <w:lvl w:ilvl="8" w:tplc="040C0005" w:tentative="1">
+      <w:start w:val="1"/>
+      <w:numFmt w:val="bullet"/>
+      <w:lvlText w:val=""/>
+      <w:lvlJc w:val="left"/>
+      <w:pPr>
+        <w:ind w:left="6348" w:hanging="360"/>
+      </w:pPr>
+      <w:rPr>
+        <w:rFonts w:ascii="Wingdings" w:hAnsi="Wingdings" w:hint="default"/>
+      </w:rPr>
+    </w:lvl>
+  </w:abstractNum>
+  <w:abstractNum w:abstractNumId="4" w15:restartNumberingAfterBreak="0">
+    <w:nsid w:val="21A567E3"/>
+    <w:multiLevelType w:val="hybridMultilevel"/>
+    <w:tmpl w:val="71F8A262"/>
+    <w:lvl w:ilvl="0" w:tplc="040C000F">
+      <w:start w:val="1"/>
+      <w:numFmt w:val="decimal"/>
+      <w:lvlText w:val="%1."/>
+      <w:lvlJc w:val="left"/>
+      <w:pPr>
+        <w:ind w:left="724" w:hanging="360"/>
+      </w:pPr>
+    </w:lvl>
+    <w:lvl w:ilvl="1" w:tplc="040C0019" w:tentative="1">
+      <w:start w:val="1"/>
+      <w:numFmt w:val="lowerLetter"/>
+      <w:lvlText w:val="%2."/>
+      <w:lvlJc w:val="left"/>
+      <w:pPr>
+        <w:ind w:left="1444" w:hanging="360"/>
+      </w:pPr>
+    </w:lvl>
+    <w:lvl w:ilvl="2" w:tplc="040C001B" w:tentative="1">
+      <w:start w:val="1"/>
+      <w:numFmt w:val="lowerRoman"/>
+      <w:lvlText w:val="%3."/>
+      <w:lvlJc w:val="right"/>
+      <w:pPr>
+        <w:ind w:left="2164" w:hanging="180"/>
+      </w:pPr>
+    </w:lvl>
+    <w:lvl w:ilvl="3" w:tplc="040C000F" w:tentative="1">
+      <w:start w:val="1"/>
+      <w:numFmt w:val="decimal"/>
+      <w:lvlText w:val="%4."/>
+      <w:lvlJc w:val="left"/>
+      <w:pPr>
+        <w:ind w:left="2884" w:hanging="360"/>
+      </w:pPr>
+    </w:lvl>
+    <w:lvl w:ilvl="4" w:tplc="040C0019" w:tentative="1">
+      <w:start w:val="1"/>
+      <w:numFmt w:val="lowerLetter"/>
+      <w:lvlText w:val="%5."/>
+      <w:lvlJc w:val="left"/>
+      <w:pPr>
+        <w:ind w:left="3604" w:hanging="360"/>
+      </w:pPr>
+    </w:lvl>
+    <w:lvl w:ilvl="5" w:tplc="040C001B" w:tentative="1">
+      <w:start w:val="1"/>
+      <w:numFmt w:val="lowerRoman"/>
+      <w:lvlText w:val="%6."/>
+      <w:lvlJc w:val="right"/>
+      <w:pPr>
+        <w:ind w:left="4324" w:hanging="180"/>
+      </w:pPr>
+    </w:lvl>
+    <w:lvl w:ilvl="6" w:tplc="040C000F" w:tentative="1">
+      <w:start w:val="1"/>
+      <w:numFmt w:val="decimal"/>
+      <w:lvlText w:val="%7."/>
+      <w:lvlJc w:val="left"/>
+      <w:pPr>
+        <w:ind w:left="5044" w:hanging="360"/>
+      </w:pPr>
+    </w:lvl>
+    <w:lvl w:ilvl="7" w:tplc="040C0019" w:tentative="1">
+      <w:start w:val="1"/>
+      <w:numFmt w:val="lowerLetter"/>
+      <w:lvlText w:val="%8."/>
+      <w:lvlJc w:val="left"/>
+      <w:pPr>
+        <w:ind w:left="5764" w:hanging="360"/>
+      </w:pPr>
+    </w:lvl>
+    <w:lvl w:ilvl="8" w:tplc="040C001B" w:tentative="1">
+      <w:start w:val="1"/>
+      <w:numFmt w:val="lowerRoman"/>
+      <w:lvlText w:val="%9."/>
+      <w:lvlJc w:val="right"/>
+      <w:pPr>
+        <w:ind w:left="6484" w:hanging="180"/>
+      </w:pPr>
+    </w:lvl>
+  </w:abstractNum>
+  <w:abstractNum w:abstractNumId="5" w15:restartNumberingAfterBreak="0">
     <w:nsid w:val="428A78D6"/>
     <w:multiLevelType w:val="hybridMultilevel"/>
     <w:tmpl w:val="E0248AA2"/>
@@ -4295,7 +5299,6 @@
       <w:lvlJc w:val="left"/>
       <w:pPr>
         <w:ind w:left="252" w:hanging="101"/>
-        <w:jc w:val="left"/>
       </w:pPr>
       <w:rPr>
         <w:rFonts w:ascii="Times New Roman" w:eastAsia="Times New Roman" w:hAnsi="Times New Roman" w:cs="Times New Roman" w:hint="default"/>
@@ -4403,8 +5406,368 @@
       </w:rPr>
     </w:lvl>
   </w:abstractNum>
+  <w:abstractNum w:abstractNumId="6" w15:restartNumberingAfterBreak="0">
+    <w:nsid w:val="68D15751"/>
+    <w:multiLevelType w:val="hybridMultilevel"/>
+    <w:tmpl w:val="12604478"/>
+    <w:lvl w:ilvl="0" w:tplc="AE48A7AC">
+      <w:numFmt w:val="bullet"/>
+      <w:lvlText w:val="-"/>
+      <w:lvlJc w:val="left"/>
+      <w:pPr>
+        <w:ind w:left="364" w:hanging="360"/>
+      </w:pPr>
+      <w:rPr>
+        <w:rFonts w:ascii="Arial MT" w:eastAsia="Arial" w:hAnsi="Arial MT" w:cs="Arial" w:hint="default"/>
+      </w:rPr>
+    </w:lvl>
+    <w:lvl w:ilvl="1" w:tplc="040C0003" w:tentative="1">
+      <w:start w:val="1"/>
+      <w:numFmt w:val="bullet"/>
+      <w:lvlText w:val="o"/>
+      <w:lvlJc w:val="left"/>
+      <w:pPr>
+        <w:ind w:left="1084" w:hanging="360"/>
+      </w:pPr>
+      <w:rPr>
+        <w:rFonts w:ascii="Courier New" w:hAnsi="Courier New" w:cs="Courier New" w:hint="default"/>
+      </w:rPr>
+    </w:lvl>
+    <w:lvl w:ilvl="2" w:tplc="040C0005" w:tentative="1">
+      <w:start w:val="1"/>
+      <w:numFmt w:val="bullet"/>
+      <w:lvlText w:val=""/>
+      <w:lvlJc w:val="left"/>
+      <w:pPr>
+        <w:ind w:left="1804" w:hanging="360"/>
+      </w:pPr>
+      <w:rPr>
+        <w:rFonts w:ascii="Wingdings" w:hAnsi="Wingdings" w:hint="default"/>
+      </w:rPr>
+    </w:lvl>
+    <w:lvl w:ilvl="3" w:tplc="040C0001" w:tentative="1">
+      <w:start w:val="1"/>
+      <w:numFmt w:val="bullet"/>
+      <w:lvlText w:val=""/>
+      <w:lvlJc w:val="left"/>
+      <w:pPr>
+        <w:ind w:left="2524" w:hanging="360"/>
+      </w:pPr>
+      <w:rPr>
+        <w:rFonts w:ascii="Symbol" w:hAnsi="Symbol" w:hint="default"/>
+      </w:rPr>
+    </w:lvl>
+    <w:lvl w:ilvl="4" w:tplc="040C0003" w:tentative="1">
+      <w:start w:val="1"/>
+      <w:numFmt w:val="bullet"/>
+      <w:lvlText w:val="o"/>
+      <w:lvlJc w:val="left"/>
+      <w:pPr>
+        <w:ind w:left="3244" w:hanging="360"/>
+      </w:pPr>
+      <w:rPr>
+        <w:rFonts w:ascii="Courier New" w:hAnsi="Courier New" w:cs="Courier New" w:hint="default"/>
+      </w:rPr>
+    </w:lvl>
+    <w:lvl w:ilvl="5" w:tplc="040C0005" w:tentative="1">
+      <w:start w:val="1"/>
+      <w:numFmt w:val="bullet"/>
+      <w:lvlText w:val=""/>
+      <w:lvlJc w:val="left"/>
+      <w:pPr>
+        <w:ind w:left="3964" w:hanging="360"/>
+      </w:pPr>
+      <w:rPr>
+        <w:rFonts w:ascii="Wingdings" w:hAnsi="Wingdings" w:hint="default"/>
+      </w:rPr>
+    </w:lvl>
+    <w:lvl w:ilvl="6" w:tplc="040C0001" w:tentative="1">
+      <w:start w:val="1"/>
+      <w:numFmt w:val="bullet"/>
+      <w:lvlText w:val=""/>
+      <w:lvlJc w:val="left"/>
+      <w:pPr>
+        <w:ind w:left="4684" w:hanging="360"/>
+      </w:pPr>
+      <w:rPr>
+        <w:rFonts w:ascii="Symbol" w:hAnsi="Symbol" w:hint="default"/>
+      </w:rPr>
+    </w:lvl>
+    <w:lvl w:ilvl="7" w:tplc="040C0003" w:tentative="1">
+      <w:start w:val="1"/>
+      <w:numFmt w:val="bullet"/>
+      <w:lvlText w:val="o"/>
+      <w:lvlJc w:val="left"/>
+      <w:pPr>
+        <w:ind w:left="5404" w:hanging="360"/>
+      </w:pPr>
+      <w:rPr>
+        <w:rFonts w:ascii="Courier New" w:hAnsi="Courier New" w:cs="Courier New" w:hint="default"/>
+      </w:rPr>
+    </w:lvl>
+    <w:lvl w:ilvl="8" w:tplc="040C0005" w:tentative="1">
+      <w:start w:val="1"/>
+      <w:numFmt w:val="bullet"/>
+      <w:lvlText w:val=""/>
+      <w:lvlJc w:val="left"/>
+      <w:pPr>
+        <w:ind w:left="6124" w:hanging="360"/>
+      </w:pPr>
+      <w:rPr>
+        <w:rFonts w:ascii="Wingdings" w:hAnsi="Wingdings" w:hint="default"/>
+      </w:rPr>
+    </w:lvl>
+  </w:abstractNum>
+  <w:abstractNum w:abstractNumId="7" w15:restartNumberingAfterBreak="0">
+    <w:nsid w:val="6B9176AB"/>
+    <w:multiLevelType w:val="hybridMultilevel"/>
+    <w:tmpl w:val="92D0D84A"/>
+    <w:lvl w:ilvl="0" w:tplc="AE48A7AC">
+      <w:numFmt w:val="bullet"/>
+      <w:lvlText w:val="-"/>
+      <w:lvlJc w:val="left"/>
+      <w:pPr>
+        <w:ind w:left="368" w:hanging="360"/>
+      </w:pPr>
+      <w:rPr>
+        <w:rFonts w:ascii="Arial MT" w:eastAsia="Arial" w:hAnsi="Arial MT" w:cs="Arial" w:hint="default"/>
+      </w:rPr>
+    </w:lvl>
+    <w:lvl w:ilvl="1" w:tplc="040C0003" w:tentative="1">
+      <w:start w:val="1"/>
+      <w:numFmt w:val="bullet"/>
+      <w:lvlText w:val="o"/>
+      <w:lvlJc w:val="left"/>
+      <w:pPr>
+        <w:ind w:left="1444" w:hanging="360"/>
+      </w:pPr>
+      <w:rPr>
+        <w:rFonts w:ascii="Courier New" w:hAnsi="Courier New" w:cs="Courier New" w:hint="default"/>
+      </w:rPr>
+    </w:lvl>
+    <w:lvl w:ilvl="2" w:tplc="040C0005" w:tentative="1">
+      <w:start w:val="1"/>
+      <w:numFmt w:val="bullet"/>
+      <w:lvlText w:val=""/>
+      <w:lvlJc w:val="left"/>
+      <w:pPr>
+        <w:ind w:left="2164" w:hanging="360"/>
+      </w:pPr>
+      <w:rPr>
+        <w:rFonts w:ascii="Wingdings" w:hAnsi="Wingdings" w:hint="default"/>
+      </w:rPr>
+    </w:lvl>
+    <w:lvl w:ilvl="3" w:tplc="040C0001" w:tentative="1">
+      <w:start w:val="1"/>
+      <w:numFmt w:val="bullet"/>
+      <w:lvlText w:val=""/>
+      <w:lvlJc w:val="left"/>
+      <w:pPr>
+        <w:ind w:left="2884" w:hanging="360"/>
+      </w:pPr>
+      <w:rPr>
+        <w:rFonts w:ascii="Symbol" w:hAnsi="Symbol" w:hint="default"/>
+      </w:rPr>
+    </w:lvl>
+    <w:lvl w:ilvl="4" w:tplc="040C0003" w:tentative="1">
+      <w:start w:val="1"/>
+      <w:numFmt w:val="bullet"/>
+      <w:lvlText w:val="o"/>
+      <w:lvlJc w:val="left"/>
+      <w:pPr>
+        <w:ind w:left="3604" w:hanging="360"/>
+      </w:pPr>
+      <w:rPr>
+        <w:rFonts w:ascii="Courier New" w:hAnsi="Courier New" w:cs="Courier New" w:hint="default"/>
+      </w:rPr>
+    </w:lvl>
+    <w:lvl w:ilvl="5" w:tplc="040C0005" w:tentative="1">
+      <w:start w:val="1"/>
+      <w:numFmt w:val="bullet"/>
+      <w:lvlText w:val=""/>
+      <w:lvlJc w:val="left"/>
+      <w:pPr>
+        <w:ind w:left="4324" w:hanging="360"/>
+      </w:pPr>
+      <w:rPr>
+        <w:rFonts w:ascii="Wingdings" w:hAnsi="Wingdings" w:hint="default"/>
+      </w:rPr>
+    </w:lvl>
+    <w:lvl w:ilvl="6" w:tplc="040C0001" w:tentative="1">
+      <w:start w:val="1"/>
+      <w:numFmt w:val="bullet"/>
+      <w:lvlText w:val=""/>
+      <w:lvlJc w:val="left"/>
+      <w:pPr>
+        <w:ind w:left="5044" w:hanging="360"/>
+      </w:pPr>
+      <w:rPr>
+        <w:rFonts w:ascii="Symbol" w:hAnsi="Symbol" w:hint="default"/>
+      </w:rPr>
+    </w:lvl>
+    <w:lvl w:ilvl="7" w:tplc="040C0003" w:tentative="1">
+      <w:start w:val="1"/>
+      <w:numFmt w:val="bullet"/>
+      <w:lvlText w:val="o"/>
+      <w:lvlJc w:val="left"/>
+      <w:pPr>
+        <w:ind w:left="5764" w:hanging="360"/>
+      </w:pPr>
+      <w:rPr>
+        <w:rFonts w:ascii="Courier New" w:hAnsi="Courier New" w:cs="Courier New" w:hint="default"/>
+      </w:rPr>
+    </w:lvl>
+    <w:lvl w:ilvl="8" w:tplc="040C0005" w:tentative="1">
+      <w:start w:val="1"/>
+      <w:numFmt w:val="bullet"/>
+      <w:lvlText w:val=""/>
+      <w:lvlJc w:val="left"/>
+      <w:pPr>
+        <w:ind w:left="6484" w:hanging="360"/>
+      </w:pPr>
+      <w:rPr>
+        <w:rFonts w:ascii="Wingdings" w:hAnsi="Wingdings" w:hint="default"/>
+      </w:rPr>
+    </w:lvl>
+  </w:abstractNum>
+  <w:abstractNum w:abstractNumId="8" w15:restartNumberingAfterBreak="0">
+    <w:nsid w:val="7BF07B3B"/>
+    <w:multiLevelType w:val="hybridMultilevel"/>
+    <w:tmpl w:val="3048A29A"/>
+    <w:lvl w:ilvl="0" w:tplc="EEB06BBA">
+      <w:numFmt w:val="bullet"/>
+      <w:lvlText w:val="-"/>
+      <w:lvlJc w:val="left"/>
+      <w:pPr>
+        <w:ind w:left="588" w:hanging="360"/>
+      </w:pPr>
+      <w:rPr>
+        <w:rFonts w:ascii="Arial MT" w:eastAsia="Arial" w:hAnsi="Arial MT" w:cs="Arial" w:hint="default"/>
+      </w:rPr>
+    </w:lvl>
+    <w:lvl w:ilvl="1" w:tplc="040C0003" w:tentative="1">
+      <w:start w:val="1"/>
+      <w:numFmt w:val="bullet"/>
+      <w:lvlText w:val="o"/>
+      <w:lvlJc w:val="left"/>
+      <w:pPr>
+        <w:ind w:left="1308" w:hanging="360"/>
+      </w:pPr>
+      <w:rPr>
+        <w:rFonts w:ascii="Courier New" w:hAnsi="Courier New" w:cs="Courier New" w:hint="default"/>
+      </w:rPr>
+    </w:lvl>
+    <w:lvl w:ilvl="2" w:tplc="040C0005" w:tentative="1">
+      <w:start w:val="1"/>
+      <w:numFmt w:val="bullet"/>
+      <w:lvlText w:val=""/>
+      <w:lvlJc w:val="left"/>
+      <w:pPr>
+        <w:ind w:left="2028" w:hanging="360"/>
+      </w:pPr>
+      <w:rPr>
+        <w:rFonts w:ascii="Wingdings" w:hAnsi="Wingdings" w:hint="default"/>
+      </w:rPr>
+    </w:lvl>
+    <w:lvl w:ilvl="3" w:tplc="040C0001" w:tentative="1">
+      <w:start w:val="1"/>
+      <w:numFmt w:val="bullet"/>
+      <w:lvlText w:val=""/>
+      <w:lvlJc w:val="left"/>
+      <w:pPr>
+        <w:ind w:left="2748" w:hanging="360"/>
+      </w:pPr>
+      <w:rPr>
+        <w:rFonts w:ascii="Symbol" w:hAnsi="Symbol" w:hint="default"/>
+      </w:rPr>
+    </w:lvl>
+    <w:lvl w:ilvl="4" w:tplc="040C0003" w:tentative="1">
+      <w:start w:val="1"/>
+      <w:numFmt w:val="bullet"/>
+      <w:lvlText w:val="o"/>
+      <w:lvlJc w:val="left"/>
+      <w:pPr>
+        <w:ind w:left="3468" w:hanging="360"/>
+      </w:pPr>
+      <w:rPr>
+        <w:rFonts w:ascii="Courier New" w:hAnsi="Courier New" w:cs="Courier New" w:hint="default"/>
+      </w:rPr>
+    </w:lvl>
+    <w:lvl w:ilvl="5" w:tplc="040C0005" w:tentative="1">
+      <w:start w:val="1"/>
+      <w:numFmt w:val="bullet"/>
+      <w:lvlText w:val=""/>
+      <w:lvlJc w:val="left"/>
+      <w:pPr>
+        <w:ind w:left="4188" w:hanging="360"/>
+      </w:pPr>
+      <w:rPr>
+        <w:rFonts w:ascii="Wingdings" w:hAnsi="Wingdings" w:hint="default"/>
+      </w:rPr>
+    </w:lvl>
+    <w:lvl w:ilvl="6" w:tplc="040C0001" w:tentative="1">
+      <w:start w:val="1"/>
+      <w:numFmt w:val="bullet"/>
+      <w:lvlText w:val=""/>
+      <w:lvlJc w:val="left"/>
+      <w:pPr>
+        <w:ind w:left="4908" w:hanging="360"/>
+      </w:pPr>
+      <w:rPr>
+        <w:rFonts w:ascii="Symbol" w:hAnsi="Symbol" w:hint="default"/>
+      </w:rPr>
+    </w:lvl>
+    <w:lvl w:ilvl="7" w:tplc="040C0003" w:tentative="1">
+      <w:start w:val="1"/>
+      <w:numFmt w:val="bullet"/>
+      <w:lvlText w:val="o"/>
+      <w:lvlJc w:val="left"/>
+      <w:pPr>
+        <w:ind w:left="5628" w:hanging="360"/>
+      </w:pPr>
+      <w:rPr>
+        <w:rFonts w:ascii="Courier New" w:hAnsi="Courier New" w:cs="Courier New" w:hint="default"/>
+      </w:rPr>
+    </w:lvl>
+    <w:lvl w:ilvl="8" w:tplc="040C0005" w:tentative="1">
+      <w:start w:val="1"/>
+      <w:numFmt w:val="bullet"/>
+      <w:lvlText w:val=""/>
+      <w:lvlJc w:val="left"/>
+      <w:pPr>
+        <w:ind w:left="6348" w:hanging="360"/>
+      </w:pPr>
+      <w:rPr>
+        <w:rFonts w:ascii="Wingdings" w:hAnsi="Wingdings" w:hint="default"/>
+      </w:rPr>
+    </w:lvl>
+  </w:abstractNum>
   <w:num w:numId="1" w16cid:durableId="1940672831">
+    <w:abstractNumId w:val="5"/>
+  </w:num>
+  <w:num w:numId="2" w16cid:durableId="1620842031">
+    <w:abstractNumId w:val="3"/>
+  </w:num>
+  <w:num w:numId="3" w16cid:durableId="716978075">
+    <w:abstractNumId w:val="8"/>
+  </w:num>
+  <w:num w:numId="4" w16cid:durableId="1928883660">
     <w:abstractNumId w:val="0"/>
+  </w:num>
+  <w:num w:numId="5" w16cid:durableId="861630713">
+    <w:abstractNumId w:val="6"/>
+  </w:num>
+  <w:num w:numId="6" w16cid:durableId="1472863917">
+    <w:abstractNumId w:val="1"/>
+  </w:num>
+  <w:num w:numId="7" w16cid:durableId="1227644239">
+    <w:abstractNumId w:val="7"/>
+  </w:num>
+  <w:num w:numId="8" w16cid:durableId="1178081452">
+    <w:abstractNumId w:val="4"/>
+  </w:num>
+  <w:num w:numId="9" w16cid:durableId="1965303253">
+    <w:abstractNumId w:val="2"/>
   </w:num>
 </w:numbering>
 </file>

</xml_diff>